<commit_message>
feat: Add Itinerary Distance Calculator and Distance Calculator components
- Introduced ItineraryDistanceCalculator component to calculate and display distances between itinerary locations.
- Removed the old DistanceCalculator component and replaced it with a new implementation in the pages directory.
- Updated ItineraryGenerator to integrate the new ItineraryDistanceCalculator for displaying travel distances.
- Added a new DistanceCalculator page for calculating distances between two locations.
- Implemented distance calculation logic in the services/distanceCalculator module using the Haversine formula and Google Maps API.
- Enhanced the itinerary generation service to include Indian context and currency formatting.
- Updated UI components for better user experience and responsiveness.
</commit_message>
<xml_diff>
--- a/Travel Planner.docx
+++ b/Travel Planner.docx
@@ -1,6 +1,6 @@
 
 <file path=word/document.xml><?xml version="1.0" encoding="utf-8"?>
-<w:document xmlns:wpc="http://schemas.microsoft.com/office/word/2010/wordprocessingCanvas" xmlns:cx="http://schemas.microsoft.com/office/drawing/2014/chartex" xmlns:cx1="http://schemas.microsoft.com/office/drawing/2015/9/8/chartex" xmlns:cx2="http://schemas.microsoft.com/office/drawing/2015/10/21/chartex" xmlns:cx3="http://schemas.microsoft.com/office/drawing/2016/5/9/chartex" xmlns:cx4="http://schemas.microsoft.com/office/drawing/2016/5/10/chartex" xmlns:cx5="http://schemas.microsoft.com/office/drawing/2016/5/11/chartex" xmlns:cx6="http://schemas.microsoft.com/office/drawing/2016/5/12/chartex" xmlns:cx7="http://schemas.microsoft.com/office/drawing/2016/5/13/chartex" xmlns:cx8="http://schemas.microsoft.com/office/drawing/2016/5/14/chartex" xmlns:mc="http://schemas.openxmlformats.org/markup-compatibility/2006" xmlns:aink="http://schemas.microsoft.com/office/drawing/2016/ink" xmlns:am3d="http://schemas.microsoft.com/office/drawing/2017/model3d" xmlns:o="urn:schemas-microsoft-com:office:office" xmlns:r="http://schemas.openxmlformats.org/officeDocument/2006/relationships" xmlns:m="http://schemas.openxmlformats.org/officeDocument/2006/math" xmlns:v="urn:schemas-microsoft-com:vml" xmlns:wp14="http://schemas.microsoft.com/office/word/2010/wordprocessingDrawing" xmlns:wp="http://schemas.openxmlformats.org/drawingml/2006/wordprocessingDrawing" xmlns:w10="urn:schemas-microsoft-com:office:word" xmlns:w="http://schemas.openxmlformats.org/wordprocessingml/2006/main" xmlns:w14="http://schemas.microsoft.com/office/word/2010/wordml" xmlns:w15="http://schemas.microsoft.com/office/word/2012/wordml" xmlns:w16cid="http://schemas.microsoft.com/office/word/2016/wordml/cid" xmlns:w16se="http://schemas.microsoft.com/office/word/2015/wordml/symex" xmlns:wpg="http://schemas.microsoft.com/office/word/2010/wordprocessingGroup" xmlns:wpi="http://schemas.microsoft.com/office/word/2010/wordprocessingInk" xmlns:wne="http://schemas.microsoft.com/office/word/2006/wordml" xmlns:wps="http://schemas.microsoft.com/office/word/2010/wordprocessingShape" mc:Ignorable="w14 w15 w16se w16cid wp14">
+<w:document xmlns:wpc="http://schemas.microsoft.com/office/word/2010/wordprocessingCanvas" xmlns:cx="http://schemas.microsoft.com/office/drawing/2014/chartex" xmlns:cx1="http://schemas.microsoft.com/office/drawing/2015/9/8/chartex" xmlns:cx2="http://schemas.microsoft.com/office/drawing/2015/10/21/chartex" xmlns:cx3="http://schemas.microsoft.com/office/drawing/2016/5/9/chartex" xmlns:cx4="http://schemas.microsoft.com/office/drawing/2016/5/10/chartex" xmlns:cx5="http://schemas.microsoft.com/office/drawing/2016/5/11/chartex" xmlns:cx6="http://schemas.microsoft.com/office/drawing/2016/5/12/chartex" xmlns:cx7="http://schemas.microsoft.com/office/drawing/2016/5/13/chartex" xmlns:cx8="http://schemas.microsoft.com/office/drawing/2016/5/14/chartex" xmlns:mc="http://schemas.openxmlformats.org/markup-compatibility/2006" xmlns:aink="http://schemas.microsoft.com/office/drawing/2016/ink" xmlns:am3d="http://schemas.microsoft.com/office/drawing/2017/model3d" xmlns:o="urn:schemas-microsoft-com:office:office" xmlns:oel="http://schemas.microsoft.com/office/2019/extlst" xmlns:r="http://schemas.openxmlformats.org/officeDocument/2006/relationships" xmlns:m="http://schemas.openxmlformats.org/officeDocument/2006/math" xmlns:v="urn:schemas-microsoft-com:vml" xmlns:wp14="http://schemas.microsoft.com/office/word/2010/wordprocessingDrawing" xmlns:wp="http://schemas.openxmlformats.org/drawingml/2006/wordprocessingDrawing" xmlns:w10="urn:schemas-microsoft-com:office:word" xmlns:w="http://schemas.openxmlformats.org/wordprocessingml/2006/main" xmlns:w14="http://schemas.microsoft.com/office/word/2010/wordml" xmlns:w15="http://schemas.microsoft.com/office/word/2012/wordml" xmlns:w16cex="http://schemas.microsoft.com/office/word/2018/wordml/cex" xmlns:w16cid="http://schemas.microsoft.com/office/word/2016/wordml/cid" xmlns:w16="http://schemas.microsoft.com/office/word/2018/wordml" xmlns:w16du="http://schemas.microsoft.com/office/word/2023/wordml/word16du" xmlns:w16sdtdh="http://schemas.microsoft.com/office/word/2020/wordml/sdtdatahash" xmlns:w16sdtfl="http://schemas.microsoft.com/office/word/2024/wordml/sdtformatlock" xmlns:w16se="http://schemas.microsoft.com/office/word/2015/wordml/symex" xmlns:wpg="http://schemas.microsoft.com/office/word/2010/wordprocessingGroup" xmlns:wpi="http://schemas.microsoft.com/office/word/2010/wordprocessingInk" xmlns:wne="http://schemas.microsoft.com/office/word/2006/wordml" xmlns:wps="http://schemas.microsoft.com/office/word/2010/wordprocessingShape" mc:Ignorable="w14 w15 w16se w16cid w16 w16cex w16sdtdh w16sdtfl w16du wp14">
   <w:body>
     <w:p>
       <w:pPr>
@@ -75,7 +75,7 @@
           <w:szCs w:val="24"/>
           <w:lang w:eastAsia="en-IN"/>
         </w:rPr>
-        <w:pict w14:anchorId="6AED124D">
+        <w:pict w14:anchorId="48D520D0">
           <v:rect id="_x0000_i1025" style="width:0;height:1.5pt" o:hralign="center" o:hrstd="t" o:hr="t" fillcolor="#a0a0a0" stroked="f"/>
         </w:pict>
       </w:r>
@@ -517,7 +517,7 @@
           <w:szCs w:val="24"/>
           <w:lang w:eastAsia="en-IN"/>
         </w:rPr>
-        <w:pict w14:anchorId="23E40471">
+        <w:pict w14:anchorId="48D520D1">
           <v:rect id="_x0000_i1026" style="width:0;height:1.5pt" o:hralign="center" o:hrstd="t" o:hr="t" fillcolor="#a0a0a0" stroked="f"/>
         </w:pict>
       </w:r>
@@ -756,7 +756,7 @@
           <w:szCs w:val="24"/>
           <w:lang w:eastAsia="en-IN"/>
         </w:rPr>
-        <w:pict w14:anchorId="7D8B2F40">
+        <w:pict w14:anchorId="48D520D2">
           <v:rect id="_x0000_i1027" style="width:0;height:1.5pt" o:hralign="center" o:hrstd="t" o:hr="t" fillcolor="#a0a0a0" stroked="f"/>
         </w:pict>
       </w:r>
@@ -959,7 +959,7 @@
           <w:szCs w:val="24"/>
           <w:lang w:eastAsia="en-IN"/>
         </w:rPr>
-        <w:pict w14:anchorId="5FA0A009">
+        <w:pict w14:anchorId="48D520D3">
           <v:rect id="_x0000_i1028" style="width:0;height:1.5pt" o:hralign="center" o:hrstd="t" o:hr="t" fillcolor="#a0a0a0" stroked="f"/>
         </w:pict>
       </w:r>
@@ -1012,6 +1012,16 @@
         </w:rPr>
         <w:t>AI-powered itinerary generator</w:t>
       </w:r>
+      <w:r>
+        <w:rPr>
+          <w:rFonts w:ascii="Times New Roman" w:eastAsia="Times New Roman" w:hAnsi="Times New Roman" w:cs="Times New Roman"/>
+          <w:sz w:val="24"/>
+          <w:szCs w:val="24"/>
+          <w:lang w:eastAsia="en-IN"/>
+        </w:rPr>
+        <w:br/>
+        <w:t>Give option for download the itenory</w:t>
+      </w:r>
     </w:p>
     <w:p>
       <w:pPr>
@@ -1198,7 +1208,7 @@
           <w:szCs w:val="24"/>
           <w:lang w:eastAsia="en-IN"/>
         </w:rPr>
-        <w:pict w14:anchorId="302867CA">
+        <w:pict w14:anchorId="48D520D4">
           <v:rect id="_x0000_i1029" style="width:0;height:1.5pt" o:hralign="center" o:hrstd="t" o:hr="t" fillcolor="#a0a0a0" stroked="f"/>
         </w:pict>
       </w:r>
@@ -1413,7 +1423,7 @@
           <w:szCs w:val="24"/>
           <w:lang w:eastAsia="en-IN"/>
         </w:rPr>
-        <w:pict w14:anchorId="19228727">
+        <w:pict w14:anchorId="48D520D5">
           <v:rect id="_x0000_i1030" style="width:0;height:1.5pt" o:hralign="center" o:hrstd="t" o:hr="t" fillcolor="#a0a0a0" stroked="f"/>
         </w:pict>
       </w:r>
@@ -1615,7 +1625,7 @@
           <w:szCs w:val="24"/>
           <w:lang w:eastAsia="en-IN"/>
         </w:rPr>
-        <w:pict w14:anchorId="5CA7A3AE">
+        <w:pict w14:anchorId="48D520D6">
           <v:rect id="_x0000_i1031" style="width:0;height:1.5pt" o:hralign="center" o:hrstd="t" o:hr="t" fillcolor="#a0a0a0" stroked="f"/>
         </w:pict>
       </w:r>
@@ -1773,6 +1783,7 @@
           <w:szCs w:val="24"/>
           <w:lang w:eastAsia="en-IN"/>
         </w:rPr>
+        <w:lastRenderedPageBreak/>
         <w:t>Follow other users or contributors</w:t>
       </w:r>
     </w:p>
@@ -1797,7 +1808,6 @@
           <w:szCs w:val="24"/>
           <w:lang w:eastAsia="en-IN"/>
         </w:rPr>
-        <w:lastRenderedPageBreak/>
         <w:t>Leaderboards for top reviewers, explorers, etc.</w:t>
       </w:r>
     </w:p>
@@ -1818,7 +1828,7 @@
           <w:szCs w:val="24"/>
           <w:lang w:eastAsia="en-IN"/>
         </w:rPr>
-        <w:pict w14:anchorId="263F331D">
+        <w:pict w14:anchorId="48D520D7">
           <v:rect id="_x0000_i1032" style="width:0;height:1.5pt" o:hralign="center" o:hrstd="t" o:hr="t" fillcolor="#a0a0a0" stroked="f"/>
         </w:pict>
       </w:r>
@@ -1972,7 +1982,7 @@
           <w:szCs w:val="24"/>
           <w:lang w:eastAsia="en-IN"/>
         </w:rPr>
-        <w:pict w14:anchorId="61989E66">
+        <w:pict w14:anchorId="48D520D8">
           <v:rect id="_x0000_i1033" style="width:0;height:1.5pt" o:hralign="center" o:hrstd="t" o:hr="t" fillcolor="#a0a0a0" stroked="f"/>
         </w:pict>
       </w:r>
@@ -2246,7 +2256,7 @@
           <w:szCs w:val="24"/>
           <w:lang w:eastAsia="en-IN"/>
         </w:rPr>
-        <w:pict w14:anchorId="3701981B">
+        <w:pict w14:anchorId="48D520D9">
           <v:rect id="_x0000_i1034" style="width:0;height:1.5pt" o:hralign="center" o:hrstd="t" o:hr="t" fillcolor="#a0a0a0" stroked="f"/>
         </w:pict>
       </w:r>
@@ -2448,7 +2458,7 @@
           <w:szCs w:val="24"/>
           <w:lang w:eastAsia="en-IN"/>
         </w:rPr>
-        <w:pict w14:anchorId="5335109C">
+        <w:pict w14:anchorId="48D520DA">
           <v:rect id="_x0000_i1035" style="width:0;height:1.5pt" o:hralign="center" o:hrstd="t" o:hr="t" fillcolor="#a0a0a0" stroked="f"/>
         </w:pict>
       </w:r>
@@ -2650,7 +2660,7 @@
           <w:szCs w:val="24"/>
           <w:lang w:eastAsia="en-IN"/>
         </w:rPr>
-        <w:pict w14:anchorId="35CB117B">
+        <w:pict w14:anchorId="48D520DB">
           <v:rect id="_x0000_i1036" style="width:0;height:1.5pt" o:hralign="center" o:hrstd="t" o:hr="t" fillcolor="#a0a0a0" stroked="f"/>
         </w:pict>
       </w:r>
@@ -2853,7 +2863,7 @@
           <w:szCs w:val="24"/>
           <w:lang w:eastAsia="en-IN"/>
         </w:rPr>
-        <w:pict w14:anchorId="4A6A693C">
+        <w:pict w14:anchorId="48D520DC">
           <v:rect id="_x0000_i1037" style="width:0;height:1.5pt" o:hralign="center" o:hrstd="t" o:hr="t" fillcolor="#a0a0a0" stroked="f"/>
         </w:pict>
       </w:r>
@@ -3031,7 +3041,7 @@
           <w:szCs w:val="24"/>
           <w:lang w:eastAsia="en-IN"/>
         </w:rPr>
-        <w:pict w14:anchorId="6F53FC8F">
+        <w:pict w14:anchorId="48D520DD">
           <v:rect id="_x0000_i1038" style="width:0;height:1.5pt" o:hralign="center" o:hrstd="t" o:hr="t" fillcolor="#a0a0a0" stroked="f"/>
         </w:pict>
       </w:r>
@@ -3185,7 +3195,7 @@
           <w:szCs w:val="24"/>
           <w:lang w:eastAsia="en-IN"/>
         </w:rPr>
-        <w:pict w14:anchorId="040CEB05">
+        <w:pict w14:anchorId="48D520DE">
           <v:rect id="_x0000_i1039" style="width:0;height:1.5pt" o:hralign="center" o:hrstd="t" o:hr="t" fillcolor="#a0a0a0" stroked="f"/>
         </w:pict>
       </w:r>
@@ -3339,7 +3349,7 @@
           <w:szCs w:val="24"/>
           <w:lang w:eastAsia="en-IN"/>
         </w:rPr>
-        <w:pict w14:anchorId="7EA0D609">
+        <w:pict w14:anchorId="48D520DF">
           <v:rect id="_x0000_i1040" style="width:0;height:1.5pt" o:hralign="center" o:hrstd="t" o:hr="t" fillcolor="#a0a0a0" stroked="f"/>
         </w:pict>
       </w:r>
@@ -3517,7 +3527,7 @@
           <w:szCs w:val="24"/>
           <w:lang w:eastAsia="en-IN"/>
         </w:rPr>
-        <w:pict w14:anchorId="7B401273">
+        <w:pict w14:anchorId="48D520E0">
           <v:rect id="_x0000_i1041" style="width:0;height:1.5pt" o:hralign="center" o:hrstd="t" o:hr="t" fillcolor="#a0a0a0" stroked="f"/>
         </w:pict>
       </w:r>
@@ -3744,7 +3754,7 @@
           <w:szCs w:val="24"/>
           <w:lang w:eastAsia="en-IN"/>
         </w:rPr>
-        <w:pict w14:anchorId="6410B74B">
+        <w:pict w14:anchorId="48D520E1">
           <v:rect id="_x0000_i1042" style="width:0;height:1.5pt" o:hralign="center" o:hrstd="t" o:hr="t" fillcolor="#a0a0a0" stroked="f"/>
         </w:pict>
       </w:r>
@@ -3769,10 +3779,7 @@
         <w:t>This is a complete reference document you can give to designers, developers, or AI tools for building the most feature-rich Indian travel platform in English. Let me know if you'd like this broken down into MVP → Phase 2 → Phase 3 feature rollouts.</w:t>
       </w:r>
     </w:p>
-    <w:p>
-      <w:bookmarkStart w:id="0" w:name="_GoBack"/>
-      <w:bookmarkEnd w:id="0"/>
-    </w:p>
+    <w:p/>
     <w:sectPr>
       <w:pgSz w:w="11906" w:h="16838"/>
       <w:pgMar w:top="1440" w:right="1440" w:bottom="1440" w:left="1440" w:header="708" w:footer="708" w:gutter="0"/>
@@ -3784,7 +3791,7 @@
 </file>
 
 <file path=word/numbering.xml><?xml version="1.0" encoding="utf-8"?>
-<w:numbering xmlns:wpc="http://schemas.microsoft.com/office/word/2010/wordprocessingCanvas" xmlns:cx="http://schemas.microsoft.com/office/drawing/2014/chartex" xmlns:cx1="http://schemas.microsoft.com/office/drawing/2015/9/8/chartex" xmlns:cx2="http://schemas.microsoft.com/office/drawing/2015/10/21/chartex" xmlns:cx3="http://schemas.microsoft.com/office/drawing/2016/5/9/chartex" xmlns:cx4="http://schemas.microsoft.com/office/drawing/2016/5/10/chartex" xmlns:cx5="http://schemas.microsoft.com/office/drawing/2016/5/11/chartex" xmlns:cx6="http://schemas.microsoft.com/office/drawing/2016/5/12/chartex" xmlns:cx7="http://schemas.microsoft.com/office/drawing/2016/5/13/chartex" xmlns:cx8="http://schemas.microsoft.com/office/drawing/2016/5/14/chartex" xmlns:mc="http://schemas.openxmlformats.org/markup-compatibility/2006" xmlns:aink="http://schemas.microsoft.com/office/drawing/2016/ink" xmlns:am3d="http://schemas.microsoft.com/office/drawing/2017/model3d" xmlns:o="urn:schemas-microsoft-com:office:office" xmlns:r="http://schemas.openxmlformats.org/officeDocument/2006/relationships" xmlns:m="http://schemas.openxmlformats.org/officeDocument/2006/math" xmlns:v="urn:schemas-microsoft-com:vml" xmlns:wp14="http://schemas.microsoft.com/office/word/2010/wordprocessingDrawing" xmlns:wp="http://schemas.openxmlformats.org/drawingml/2006/wordprocessingDrawing" xmlns:w10="urn:schemas-microsoft-com:office:word" xmlns:w="http://schemas.openxmlformats.org/wordprocessingml/2006/main" xmlns:w14="http://schemas.microsoft.com/office/word/2010/wordml" xmlns:w15="http://schemas.microsoft.com/office/word/2012/wordml" xmlns:w16cid="http://schemas.microsoft.com/office/word/2016/wordml/cid" xmlns:w16se="http://schemas.microsoft.com/office/word/2015/wordml/symex" xmlns:wpg="http://schemas.microsoft.com/office/word/2010/wordprocessingGroup" xmlns:wpi="http://schemas.microsoft.com/office/word/2010/wordprocessingInk" xmlns:wne="http://schemas.microsoft.com/office/word/2006/wordml" xmlns:wps="http://schemas.microsoft.com/office/word/2010/wordprocessingShape" mc:Ignorable="w14 w15 w16se w16cid wp14">
+<w:numbering xmlns:wpc="http://schemas.microsoft.com/office/word/2010/wordprocessingCanvas" xmlns:cx="http://schemas.microsoft.com/office/drawing/2014/chartex" xmlns:cx1="http://schemas.microsoft.com/office/drawing/2015/9/8/chartex" xmlns:cx2="http://schemas.microsoft.com/office/drawing/2015/10/21/chartex" xmlns:cx3="http://schemas.microsoft.com/office/drawing/2016/5/9/chartex" xmlns:cx4="http://schemas.microsoft.com/office/drawing/2016/5/10/chartex" xmlns:cx5="http://schemas.microsoft.com/office/drawing/2016/5/11/chartex" xmlns:cx6="http://schemas.microsoft.com/office/drawing/2016/5/12/chartex" xmlns:cx7="http://schemas.microsoft.com/office/drawing/2016/5/13/chartex" xmlns:cx8="http://schemas.microsoft.com/office/drawing/2016/5/14/chartex" xmlns:mc="http://schemas.openxmlformats.org/markup-compatibility/2006" xmlns:aink="http://schemas.microsoft.com/office/drawing/2016/ink" xmlns:am3d="http://schemas.microsoft.com/office/drawing/2017/model3d" xmlns:o="urn:schemas-microsoft-com:office:office" xmlns:oel="http://schemas.microsoft.com/office/2019/extlst" xmlns:r="http://schemas.openxmlformats.org/officeDocument/2006/relationships" xmlns:m="http://schemas.openxmlformats.org/officeDocument/2006/math" xmlns:v="urn:schemas-microsoft-com:vml" xmlns:wp14="http://schemas.microsoft.com/office/word/2010/wordprocessingDrawing" xmlns:wp="http://schemas.openxmlformats.org/drawingml/2006/wordprocessingDrawing" xmlns:w10="urn:schemas-microsoft-com:office:word" xmlns:w="http://schemas.openxmlformats.org/wordprocessingml/2006/main" xmlns:w14="http://schemas.microsoft.com/office/word/2010/wordml" xmlns:w15="http://schemas.microsoft.com/office/word/2012/wordml" xmlns:w16cex="http://schemas.microsoft.com/office/word/2018/wordml/cex" xmlns:w16cid="http://schemas.microsoft.com/office/word/2016/wordml/cid" xmlns:w16="http://schemas.microsoft.com/office/word/2018/wordml" xmlns:w16du="http://schemas.microsoft.com/office/word/2023/wordml/word16du" xmlns:w16sdtdh="http://schemas.microsoft.com/office/word/2020/wordml/sdtdatahash" xmlns:w16sdtfl="http://schemas.microsoft.com/office/word/2024/wordml/sdtformatlock" xmlns:w16se="http://schemas.microsoft.com/office/word/2015/wordml/symex" xmlns:wpg="http://schemas.microsoft.com/office/word/2010/wordprocessingGroup" xmlns:wpi="http://schemas.microsoft.com/office/word/2010/wordprocessingInk" xmlns:wne="http://schemas.microsoft.com/office/word/2006/wordml" xmlns:wps="http://schemas.microsoft.com/office/word/2010/wordprocessingShape" mc:Ignorable="w14 w15 w16se w16cid w16 w16cex w16sdtdh w16sdtfl w16du wp14">
   <w:abstractNum w:abstractNumId="0" w15:restartNumberingAfterBreak="0">
     <w:nsid w:val="07CC575B"/>
     <w:multiLevelType w:val="multilevel"/>
@@ -6318,62 +6325,62 @@
       </w:rPr>
     </w:lvl>
   </w:abstractNum>
-  <w:num w:numId="1">
+  <w:num w:numId="1" w16cid:durableId="1968123641">
     <w:abstractNumId w:val="5"/>
   </w:num>
-  <w:num w:numId="2">
+  <w:num w:numId="2" w16cid:durableId="191500474">
     <w:abstractNumId w:val="10"/>
   </w:num>
-  <w:num w:numId="3">
+  <w:num w:numId="3" w16cid:durableId="1295984800">
     <w:abstractNumId w:val="2"/>
   </w:num>
-  <w:num w:numId="4">
+  <w:num w:numId="4" w16cid:durableId="1278559231">
     <w:abstractNumId w:val="0"/>
   </w:num>
-  <w:num w:numId="5">
+  <w:num w:numId="5" w16cid:durableId="1097601340">
     <w:abstractNumId w:val="6"/>
   </w:num>
-  <w:num w:numId="6">
+  <w:num w:numId="6" w16cid:durableId="2116047975">
     <w:abstractNumId w:val="11"/>
   </w:num>
-  <w:num w:numId="7">
+  <w:num w:numId="7" w16cid:durableId="1380546482">
     <w:abstractNumId w:val="7"/>
   </w:num>
-  <w:num w:numId="8">
+  <w:num w:numId="8" w16cid:durableId="1433166464">
     <w:abstractNumId w:val="4"/>
   </w:num>
-  <w:num w:numId="9">
+  <w:num w:numId="9" w16cid:durableId="2068333492">
     <w:abstractNumId w:val="16"/>
   </w:num>
-  <w:num w:numId="10">
+  <w:num w:numId="10" w16cid:durableId="256982698">
     <w:abstractNumId w:val="8"/>
   </w:num>
-  <w:num w:numId="11">
+  <w:num w:numId="11" w16cid:durableId="516239335">
     <w:abstractNumId w:val="14"/>
   </w:num>
-  <w:num w:numId="12">
+  <w:num w:numId="12" w16cid:durableId="481971247">
     <w:abstractNumId w:val="15"/>
   </w:num>
-  <w:num w:numId="13">
+  <w:num w:numId="13" w16cid:durableId="439108850">
     <w:abstractNumId w:val="12"/>
   </w:num>
-  <w:num w:numId="14">
+  <w:num w:numId="14" w16cid:durableId="1938557614">
     <w:abstractNumId w:val="3"/>
   </w:num>
-  <w:num w:numId="15">
+  <w:num w:numId="15" w16cid:durableId="1334911948">
     <w:abstractNumId w:val="1"/>
   </w:num>
-  <w:num w:numId="16">
+  <w:num w:numId="16" w16cid:durableId="1595627147">
     <w:abstractNumId w:val="9"/>
   </w:num>
-  <w:num w:numId="17">
+  <w:num w:numId="17" w16cid:durableId="660473585">
     <w:abstractNumId w:val="13"/>
   </w:num>
 </w:numbering>
 </file>
 
 <file path=word/styles.xml><?xml version="1.0" encoding="utf-8"?>
-<w:styles xmlns:mc="http://schemas.openxmlformats.org/markup-compatibility/2006" xmlns:r="http://schemas.openxmlformats.org/officeDocument/2006/relationships" xmlns:w="http://schemas.openxmlformats.org/wordprocessingml/2006/main" xmlns:w14="http://schemas.microsoft.com/office/word/2010/wordml" xmlns:w15="http://schemas.microsoft.com/office/word/2012/wordml" xmlns:w16cid="http://schemas.microsoft.com/office/word/2016/wordml/cid" xmlns:w16se="http://schemas.microsoft.com/office/word/2015/wordml/symex" mc:Ignorable="w14 w15 w16se w16cid">
+<w:styles xmlns:mc="http://schemas.openxmlformats.org/markup-compatibility/2006" xmlns:r="http://schemas.openxmlformats.org/officeDocument/2006/relationships" xmlns:w="http://schemas.openxmlformats.org/wordprocessingml/2006/main" xmlns:w14="http://schemas.microsoft.com/office/word/2010/wordml" xmlns:w15="http://schemas.microsoft.com/office/word/2012/wordml" xmlns:w16cex="http://schemas.microsoft.com/office/word/2018/wordml/cex" xmlns:w16cid="http://schemas.microsoft.com/office/word/2016/wordml/cid" xmlns:w16="http://schemas.microsoft.com/office/word/2018/wordml" xmlns:w16du="http://schemas.microsoft.com/office/word/2023/wordml/word16du" xmlns:w16sdtdh="http://schemas.microsoft.com/office/word/2020/wordml/sdtdatahash" xmlns:w16sdtfl="http://schemas.microsoft.com/office/word/2024/wordml/sdtformatlock" xmlns:w16se="http://schemas.microsoft.com/office/word/2015/wordml/symex" mc:Ignorable="w14 w15 w16se w16cid w16 w16cex w16sdtdh w16sdtfl w16du">
   <w:docDefaults>
     <w:rPrDefault>
       <w:rPr>
@@ -6389,7 +6396,7 @@
       </w:pPr>
     </w:pPrDefault>
   </w:docDefaults>
-  <w:latentStyles w:defLockedState="0" w:defUIPriority="99" w:defSemiHidden="0" w:defUnhideWhenUsed="0" w:defQFormat="0" w:count="375">
+  <w:latentStyles w:defLockedState="0" w:defUIPriority="99" w:defSemiHidden="0" w:defUnhideWhenUsed="0" w:defQFormat="0" w:count="376">
     <w:lsdException w:name="Normal" w:uiPriority="0" w:qFormat="1"/>
     <w:lsdException w:name="heading 1" w:uiPriority="9" w:qFormat="1"/>
     <w:lsdException w:name="heading 2" w:semiHidden="1" w:uiPriority="9" w:unhideWhenUsed="1" w:qFormat="1"/>
@@ -6765,6 +6772,7 @@
     <w:lsdException w:name="Smart Hyperlink" w:semiHidden="1" w:unhideWhenUsed="1"/>
     <w:lsdException w:name="Hashtag" w:semiHidden="1" w:unhideWhenUsed="1"/>
     <w:lsdException w:name="Unresolved Mention" w:semiHidden="1" w:unhideWhenUsed="1"/>
+    <w:lsdException w:name="Smart Link" w:semiHidden="1" w:unhideWhenUsed="1"/>
   </w:latentStyles>
   <w:style w:type="paragraph" w:default="1" w:styleId="Normal">
     <w:name w:val="Normal"/>

</xml_diff>